<commit_message>
Updated Report (undo, redo and persistence)
</commit_message>
<xml_diff>
--- a/docs/Report.docx
+++ b/docs/Report.docx
@@ -1,13 +1,52 @@
 
 <file path=word/document.xml><?xml version="1.0" encoding="utf-8"?>
-<w:document xmlns:wpc="http://schemas.microsoft.com/office/word/2010/wordprocessingCanvas" xmlns:mc="http://schemas.openxmlformats.org/markup-compatibility/2006" xmlns:o="urn:schemas-microsoft-com:office:office" xmlns:r="http://schemas.openxmlformats.org/officeDocument/2006/relationships" xmlns:m="http://schemas.openxmlformats.org/officeDocument/2006/math" xmlns:v="urn:schemas-microsoft-com:vml" xmlns:wp14="http://schemas.microsoft.com/office/word/2010/wordprocessingDrawing" xmlns:wp="http://schemas.openxmlformats.org/drawingml/2006/wordprocessingDrawing" xmlns:w10="urn:schemas-microsoft-com:office:word" xmlns:w="http://schemas.openxmlformats.org/wordprocessingml/2006/main" xmlns:w14="http://schemas.microsoft.com/office/word/2010/wordml" xmlns:w15="http://schemas.microsoft.com/office/word/2012/wordml" xmlns:wpg="http://schemas.microsoft.com/office/word/2010/wordprocessingGroup" xmlns:wpi="http://schemas.microsoft.com/office/word/2010/wordprocessingInk" xmlns:wne="http://schemas.microsoft.com/office/word/2006/wordml" xmlns:wps="http://schemas.microsoft.com/office/word/2010/wordprocessingShape" mc:Ignorable="w14 w15 wp14">
+<w:document xmlns:wpc="http://schemas.microsoft.com/office/word/2010/wordprocessingCanvas" xmlns:cx="http://schemas.microsoft.com/office/drawing/2014/chartex" xmlns:cx1="http://schemas.microsoft.com/office/drawing/2015/9/8/chartex" xmlns:mc="http://schemas.openxmlformats.org/markup-compatibility/2006" xmlns:o="urn:schemas-microsoft-com:office:office" xmlns:r="http://schemas.openxmlformats.org/officeDocument/2006/relationships" xmlns:m="http://schemas.openxmlformats.org/officeDocument/2006/math" xmlns:v="urn:schemas-microsoft-com:vml" xmlns:wp14="http://schemas.microsoft.com/office/word/2010/wordprocessingDrawing" xmlns:wp="http://schemas.openxmlformats.org/drawingml/2006/wordprocessingDrawing" xmlns:w10="urn:schemas-microsoft-com:office:word" xmlns:w="http://schemas.openxmlformats.org/wordprocessingml/2006/main" xmlns:w14="http://schemas.microsoft.com/office/word/2010/wordml" xmlns:w15="http://schemas.microsoft.com/office/word/2012/wordml" xmlns:w16se="http://schemas.microsoft.com/office/word/2015/wordml/symex" xmlns:wpg="http://schemas.microsoft.com/office/word/2010/wordprocessingGroup" xmlns:wpi="http://schemas.microsoft.com/office/word/2010/wordprocessingInk" xmlns:wne="http://schemas.microsoft.com/office/word/2006/wordml" xmlns:wps="http://schemas.microsoft.com/office/word/2010/wordprocessingShape" mc:Ignorable="w14 w15 w16se wp14">
   <w:body>
     <w:p>
       <w:pPr>
         <w:pStyle w:val="Title"/>
-      </w:pPr>
-      <w:proofErr w:type="spellStart"/>
-      <w:r>
+        <w:jc w:val="center"/>
+        <w:rPr>
+          <w:b/>
+          <w:color w:val="4472C4" w:themeColor="accent5"/>
+          <w:spacing w:val="0"/>
+          <w:sz w:val="72"/>
+          <w14:shadow w14:blurRad="12700" w14:dist="38100" w14:dir="2700000" w14:sx="100000" w14:sy="100000" w14:kx="0" w14:ky="0" w14:algn="tl">
+            <w14:schemeClr w14:val="accent5">
+              <w14:lumMod w14:val="60000"/>
+              <w14:lumOff w14:val="40000"/>
+            </w14:schemeClr>
+          </w14:shadow>
+          <w14:textOutline w14:w="9525" w14:cap="flat" w14:cmpd="sng" w14:algn="ctr">
+            <w14:solidFill>
+              <w14:schemeClr w14:val="bg1"/>
+            </w14:solidFill>
+            <w14:prstDash w14:val="solid"/>
+            <w14:round/>
+          </w14:textOutline>
+        </w:rPr>
+      </w:pPr>
+      <w:proofErr w:type="spellStart"/>
+      <w:r>
+        <w:rPr>
+          <w:b/>
+          <w:color w:val="4472C4" w:themeColor="accent5"/>
+          <w:spacing w:val="0"/>
+          <w:sz w:val="72"/>
+          <w14:shadow w14:blurRad="12700" w14:dist="38100" w14:dir="2700000" w14:sx="100000" w14:sy="100000" w14:kx="0" w14:ky="0" w14:algn="tl">
+            <w14:schemeClr w14:val="accent5">
+              <w14:lumMod w14:val="60000"/>
+              <w14:lumOff w14:val="40000"/>
+            </w14:schemeClr>
+          </w14:shadow>
+          <w14:textOutline w14:w="9525" w14:cap="flat" w14:cmpd="sng" w14:algn="ctr">
+            <w14:solidFill>
+              <w14:schemeClr w14:val="bg1"/>
+            </w14:solidFill>
+            <w14:prstDash w14:val="solid"/>
+            <w14:round/>
+          </w14:textOutline>
+        </w:rPr>
         <w:t>SimUDuck</w:t>
       </w:r>
       <w:proofErr w:type="spellEnd"/>
@@ -32,6 +71,8 @@
         <w:br/>
         <w:t>MSEE19001</w:t>
       </w:r>
+      <w:bookmarkStart w:id="0" w:name="_GoBack"/>
+      <w:bookmarkEnd w:id="0"/>
       <w:r>
         <w:br/>
         <w:t>MSCS20001</w:t>
@@ -122,7 +163,7 @@
         <w:pStyle w:val="Heading1"/>
       </w:pPr>
       <w:r>
-        <w:t>Class Decorator</w:t>
+        <w:t>Class Diagram</w:t>
       </w:r>
     </w:p>
     <w:p>
@@ -132,7 +173,7 @@
         </w:rPr>
         <w:drawing>
           <wp:inline distT="0" distB="0" distL="0" distR="0" wp14:anchorId="38FC0028" wp14:editId="1EE49CF3">
-            <wp:extent cx="5943600" cy="3836035"/>
+            <wp:extent cx="6998048" cy="4516582"/>
             <wp:effectExtent l="0" t="0" r="0" b="0"/>
             <wp:docPr id="25" name="Picture 25"/>
             <wp:cNvGraphicFramePr>
@@ -154,7 +195,7 @@
                   <pic:spPr>
                     <a:xfrm>
                       <a:off x="0" y="0"/>
-                      <a:ext cx="5943600" cy="3836035"/>
+                      <a:ext cx="7007139" cy="4522450"/>
                     </a:xfrm>
                     <a:prstGeom prst="rect">
                       <a:avLst/>
@@ -167,16 +208,19 @@
         </w:drawing>
       </w:r>
     </w:p>
-    <w:p>
-      <w:bookmarkStart w:id="0" w:name="_GoBack"/>
-      <w:bookmarkEnd w:id="0"/>
-    </w:p>
+    <w:p/>
     <w:p>
       <w:pPr>
         <w:pStyle w:val="Heading1"/>
       </w:pPr>
-      <w:r>
-        <w:lastRenderedPageBreak/>
+    </w:p>
+    <w:p/>
+    <w:p/>
+    <w:p>
+      <w:pPr>
+        <w:pStyle w:val="Heading1"/>
+      </w:pPr>
+      <w:r>
         <w:t>Decorator Pattern</w:t>
       </w:r>
     </w:p>
@@ -195,18 +239,21 @@
     </w:p>
     <w:p>
       <w:r>
-        <w:t>If a color is applied to a layout (coop), it applies to all subsequent ducks in the hierarchy.</w:t>
-      </w:r>
-    </w:p>
-    <w:p>
-      <w:r>
         <w:rPr>
           <w:noProof/>
         </w:rPr>
         <w:drawing>
-          <wp:inline distT="0" distB="0" distL="0" distR="0" wp14:anchorId="08A9AE0A" wp14:editId="4AE63E46">
-            <wp:extent cx="5943600" cy="3749040"/>
-            <wp:effectExtent l="0" t="0" r="0" b="3810"/>
+          <wp:anchor distT="0" distB="0" distL="114300" distR="114300" simplePos="0" relativeHeight="251660288" behindDoc="0" locked="0" layoutInCell="1" allowOverlap="1">
+            <wp:simplePos x="0" y="0"/>
+            <wp:positionH relativeFrom="margin">
+              <wp:align>center</wp:align>
+            </wp:positionH>
+            <wp:positionV relativeFrom="paragraph">
+              <wp:posOffset>285115</wp:posOffset>
+            </wp:positionV>
+            <wp:extent cx="4234957" cy="2671281"/>
+            <wp:effectExtent l="0" t="0" r="0" b="0"/>
+            <wp:wrapTopAndBottom/>
             <wp:docPr id="15" name="Picture 15"/>
             <wp:cNvGraphicFramePr>
               <a:graphicFrameLocks xmlns:a="http://schemas.openxmlformats.org/drawingml/2006/main" noChangeAspect="1"/>
@@ -219,7 +266,13 @@
                     <pic:cNvPicPr/>
                   </pic:nvPicPr>
                   <pic:blipFill>
-                    <a:blip r:embed="rId7"/>
+                    <a:blip r:embed="rId7">
+                      <a:extLst>
+                        <a:ext uri="{28A0092B-C50C-407E-A947-70E740481C1C}">
+                          <a14:useLocalDpi xmlns:a14="http://schemas.microsoft.com/office/drawing/2010/main" val="0"/>
+                        </a:ext>
+                      </a:extLst>
+                    </a:blip>
                     <a:stretch>
                       <a:fillRect/>
                     </a:stretch>
@@ -227,7 +280,7 @@
                   <pic:spPr>
                     <a:xfrm>
                       <a:off x="0" y="0"/>
-                      <a:ext cx="5943600" cy="3749040"/>
+                      <a:ext cx="4234957" cy="2671281"/>
                     </a:xfrm>
                     <a:prstGeom prst="rect">
                       <a:avLst/>
@@ -236,29 +289,34 @@
                 </pic:pic>
               </a:graphicData>
             </a:graphic>
-          </wp:inline>
+          </wp:anchor>
         </w:drawing>
       </w:r>
-    </w:p>
+      <w:r>
+        <w:t>If a color is applied to a layout (coop), it applies to all subsequent ducks in the hierarchy.</w:t>
+      </w:r>
+    </w:p>
+    <w:p/>
     <w:p>
       <w:pPr>
         <w:pStyle w:val="Heading2"/>
       </w:pPr>
-      <w:proofErr w:type="spellStart"/>
-      <w:r>
-        <w:t>DuckComponentDecoratorGreenClass</w:t>
-      </w:r>
-      <w:proofErr w:type="spellEnd"/>
-    </w:p>
-    <w:p>
       <w:r>
         <w:rPr>
           <w:noProof/>
         </w:rPr>
         <w:drawing>
-          <wp:inline distT="0" distB="0" distL="0" distR="0" wp14:anchorId="2BD5AAD4" wp14:editId="303FEC81">
-            <wp:extent cx="5943600" cy="1447165"/>
-            <wp:effectExtent l="0" t="0" r="0" b="635"/>
+          <wp:anchor distT="0" distB="0" distL="114300" distR="114300" simplePos="0" relativeHeight="251661312" behindDoc="0" locked="0" layoutInCell="1" allowOverlap="1">
+            <wp:simplePos x="0" y="0"/>
+            <wp:positionH relativeFrom="margin">
+              <wp:align>center</wp:align>
+            </wp:positionH>
+            <wp:positionV relativeFrom="paragraph">
+              <wp:posOffset>238354</wp:posOffset>
+            </wp:positionV>
+            <wp:extent cx="4451350" cy="1083310"/>
+            <wp:effectExtent l="0" t="0" r="6350" b="2540"/>
+            <wp:wrapTopAndBottom/>
             <wp:docPr id="24" name="Picture 24"/>
             <wp:cNvGraphicFramePr>
               <a:graphicFrameLocks xmlns:a="http://schemas.openxmlformats.org/drawingml/2006/main" noChangeAspect="1"/>
@@ -271,7 +329,13 @@
                     <pic:cNvPicPr/>
                   </pic:nvPicPr>
                   <pic:blipFill>
-                    <a:blip r:embed="rId8"/>
+                    <a:blip r:embed="rId8" cstate="print">
+                      <a:extLst>
+                        <a:ext uri="{28A0092B-C50C-407E-A947-70E740481C1C}">
+                          <a14:useLocalDpi xmlns:a14="http://schemas.microsoft.com/office/drawing/2010/main" val="0"/>
+                        </a:ext>
+                      </a:extLst>
+                    </a:blip>
                     <a:stretch>
                       <a:fillRect/>
                     </a:stretch>
@@ -279,7 +343,7 @@
                   <pic:spPr>
                     <a:xfrm>
                       <a:off x="0" y="0"/>
-                      <a:ext cx="5943600" cy="1447165"/>
+                      <a:ext cx="4451350" cy="1083310"/>
                     </a:xfrm>
                     <a:prstGeom prst="rect">
                       <a:avLst/>
@@ -288,28 +352,42 @@
                 </pic:pic>
               </a:graphicData>
             </a:graphic>
-          </wp:inline>
+          </wp:anchor>
         </w:drawing>
       </w:r>
-    </w:p>
-    <w:p>
-      <w:pPr>
-        <w:pStyle w:val="Heading2"/>
-      </w:pPr>
-      <w:r>
+      <w:proofErr w:type="spellStart"/>
+      <w:r>
+        <w:t>DuckComponentDecoratorGreenClass</w:t>
+      </w:r>
+      <w:proofErr w:type="spellEnd"/>
+    </w:p>
+    <w:p/>
+    <w:p>
+      <w:pPr>
+        <w:rPr>
+          <w:color w:val="2E74B5" w:themeColor="accent1" w:themeShade="BF"/>
+          <w:sz w:val="24"/>
+        </w:rPr>
+      </w:pPr>
+      <w:r>
+        <w:rPr>
+          <w:noProof/>
+          <w:color w:val="2E74B5" w:themeColor="accent1" w:themeShade="BF"/>
+          <w:sz w:val="24"/>
+        </w:rPr>
         <w:lastRenderedPageBreak/>
-        <w:t>Usage</w:t>
-      </w:r>
-    </w:p>
-    <w:p>
-      <w:r>
-        <w:rPr>
-          <w:noProof/>
-        </w:rPr>
         <w:drawing>
-          <wp:inline distT="0" distB="0" distL="0" distR="0" wp14:anchorId="4AF4F4DB" wp14:editId="7615D9D8">
-            <wp:extent cx="5943600" cy="3993515"/>
-            <wp:effectExtent l="0" t="0" r="0" b="6985"/>
+          <wp:anchor distT="0" distB="0" distL="114300" distR="114300" simplePos="0" relativeHeight="251659264" behindDoc="0" locked="0" layoutInCell="1" allowOverlap="1">
+            <wp:simplePos x="0" y="0"/>
+            <wp:positionH relativeFrom="margin">
+              <wp:align>center</wp:align>
+            </wp:positionH>
+            <wp:positionV relativeFrom="paragraph">
+              <wp:posOffset>333375</wp:posOffset>
+            </wp:positionV>
+            <wp:extent cx="4770755" cy="3205480"/>
+            <wp:effectExtent l="0" t="0" r="0" b="0"/>
+            <wp:wrapTopAndBottom/>
             <wp:docPr id="23" name="Picture 23"/>
             <wp:cNvGraphicFramePr>
               <a:graphicFrameLocks xmlns:a="http://schemas.openxmlformats.org/drawingml/2006/main" noChangeAspect="1"/>
@@ -322,7 +400,13 @@
                     <pic:cNvPicPr/>
                   </pic:nvPicPr>
                   <pic:blipFill>
-                    <a:blip r:embed="rId9"/>
+                    <a:blip r:embed="rId9" cstate="print">
+                      <a:extLst>
+                        <a:ext uri="{28A0092B-C50C-407E-A947-70E740481C1C}">
+                          <a14:useLocalDpi xmlns:a14="http://schemas.microsoft.com/office/drawing/2010/main" val="0"/>
+                        </a:ext>
+                      </a:extLst>
+                    </a:blip>
                     <a:stretch>
                       <a:fillRect/>
                     </a:stretch>
@@ -330,7 +414,7 @@
                   <pic:spPr>
                     <a:xfrm>
                       <a:off x="0" y="0"/>
-                      <a:ext cx="5943600" cy="3993515"/>
+                      <a:ext cx="4770755" cy="3205480"/>
                     </a:xfrm>
                     <a:prstGeom prst="rect">
                       <a:avLst/>
@@ -339,28 +423,23 @@
                 </pic:pic>
               </a:graphicData>
             </a:graphic>
-          </wp:inline>
+            <wp14:sizeRelH relativeFrom="margin">
+              <wp14:pctWidth>0</wp14:pctWidth>
+            </wp14:sizeRelH>
+            <wp14:sizeRelV relativeFrom="margin">
+              <wp14:pctHeight>0</wp14:pctHeight>
+            </wp14:sizeRelV>
+          </wp:anchor>
         </w:drawing>
       </w:r>
-    </w:p>
-    <w:p/>
-    <w:p/>
-    <w:p/>
-    <w:p>
-      <w:pPr>
-        <w:rPr>
-          <w:noProof/>
-        </w:rPr>
-      </w:pPr>
-    </w:p>
-    <w:p>
-      <w:pPr>
-        <w:rPr>
-          <w:noProof/>
-        </w:rPr>
-      </w:pPr>
-    </w:p>
-    <w:p/>
+      <w:r>
+        <w:rPr>
+          <w:color w:val="2E74B5" w:themeColor="accent1" w:themeShade="BF"/>
+          <w:sz w:val="24"/>
+        </w:rPr>
+        <w:t>Usage</w:t>
+      </w:r>
+    </w:p>
     <w:p>
       <w:pPr>
         <w:pStyle w:val="Heading1"/>
@@ -385,14 +464,12 @@
         <w:t xml:space="preserve"> functionality.</w:t>
       </w:r>
     </w:p>
-    <w:p/>
     <w:p>
       <w:pPr>
         <w:pStyle w:val="Heading2"/>
       </w:pPr>
       <w:proofErr w:type="spellStart"/>
       <w:r>
-        <w:lastRenderedPageBreak/>
         <w:t>BaseClass</w:t>
       </w:r>
       <w:proofErr w:type="spellEnd"/>
@@ -409,13 +486,16 @@
       </w:r>
     </w:p>
     <w:p>
+      <w:pPr>
+        <w:jc w:val="center"/>
+      </w:pPr>
       <w:r>
         <w:rPr>
           <w:noProof/>
         </w:rPr>
         <w:drawing>
           <wp:inline distT="0" distB="0" distL="0" distR="0" wp14:anchorId="4ABBAE2B" wp14:editId="6442B156">
-            <wp:extent cx="5943600" cy="2778125"/>
+            <wp:extent cx="5373384" cy="2511598"/>
             <wp:effectExtent l="0" t="0" r="0" b="3175"/>
             <wp:docPr id="16" name="Picture 16"/>
             <wp:cNvGraphicFramePr>
@@ -437,7 +517,7 @@
                   <pic:spPr>
                     <a:xfrm>
                       <a:off x="0" y="0"/>
-                      <a:ext cx="5943600" cy="2778125"/>
+                      <a:ext cx="5392503" cy="2520535"/>
                     </a:xfrm>
                     <a:prstGeom prst="rect">
                       <a:avLst/>
@@ -457,6 +537,7 @@
       </w:pPr>
       <w:proofErr w:type="spellStart"/>
       <w:r>
+        <w:lastRenderedPageBreak/>
         <w:t>CoopIteratorClass</w:t>
       </w:r>
       <w:proofErr w:type="spellEnd"/>
@@ -465,14 +546,17 @@
       </w:r>
     </w:p>
     <w:p>
+      <w:pPr>
+        <w:jc w:val="center"/>
+      </w:pPr>
       <w:r>
         <w:rPr>
           <w:noProof/>
         </w:rPr>
         <w:drawing>
           <wp:inline distT="0" distB="0" distL="0" distR="0" wp14:anchorId="25AFC559" wp14:editId="03F7DC04">
-            <wp:extent cx="5943600" cy="4419600"/>
-            <wp:effectExtent l="0" t="0" r="0" b="0"/>
+            <wp:extent cx="5381711" cy="4001785"/>
+            <wp:effectExtent l="0" t="0" r="9525" b="0"/>
             <wp:docPr id="17" name="Picture 17"/>
             <wp:cNvGraphicFramePr>
               <a:graphicFrameLocks xmlns:a="http://schemas.openxmlformats.org/drawingml/2006/main" noChangeAspect="1"/>
@@ -493,7 +577,7 @@
                   <pic:spPr>
                     <a:xfrm>
                       <a:off x="0" y="0"/>
-                      <a:ext cx="5943600" cy="4419600"/>
+                      <a:ext cx="5399119" cy="4014730"/>
                     </a:xfrm>
                     <a:prstGeom prst="rect">
                       <a:avLst/>
@@ -512,7 +596,6 @@
       </w:pPr>
       <w:proofErr w:type="spellStart"/>
       <w:r>
-        <w:lastRenderedPageBreak/>
         <w:t>DuckIteratorClass</w:t>
       </w:r>
       <w:proofErr w:type="spellEnd"/>
@@ -521,6 +604,9 @@
       </w:r>
     </w:p>
     <w:p>
+      <w:pPr>
+        <w:jc w:val="center"/>
+      </w:pPr>
       <w:r>
         <w:rPr>
           <w:noProof/>
@@ -570,6 +656,7 @@
       <w:proofErr w:type="spellStart"/>
       <w:proofErr w:type="gramStart"/>
       <w:r>
+        <w:lastRenderedPageBreak/>
         <w:t>DuckClass.createIterator</w:t>
       </w:r>
       <w:proofErr w:type="spellEnd"/>
@@ -579,6 +666,9 @@
       <w:proofErr w:type="gramEnd"/>
     </w:p>
     <w:p>
+      <w:pPr>
+        <w:jc w:val="center"/>
+      </w:pPr>
       <w:r>
         <w:rPr>
           <w:noProof/>
@@ -625,11 +715,13 @@
         <w:pStyle w:val="Heading2"/>
       </w:pPr>
       <w:r>
-        <w:lastRenderedPageBreak/>
         <w:t>Usage of Iterator:</w:t>
       </w:r>
     </w:p>
     <w:p>
+      <w:pPr>
+        <w:jc w:val="center"/>
+      </w:pPr>
       <w:r>
         <w:rPr>
           <w:noProof/>
@@ -909,6 +1001,7 @@
         <w:rPr>
           <w:rFonts w:ascii="Consolas" w:hAnsi="Consolas"/>
         </w:rPr>
+        <w:lastRenderedPageBreak/>
         <w:t xml:space="preserve">    </w:t>
       </w:r>
       <w:proofErr w:type="spellStart"/>
@@ -1120,17 +1213,17 @@
         <w:t>(self, component):</w:t>
       </w:r>
     </w:p>
-    <w:p/>
+    <w:p>
+      <w:pPr>
+        <w:rPr>
+          <w:rFonts w:ascii="Consolas" w:hAnsi="Consolas"/>
+        </w:rPr>
+      </w:pPr>
+    </w:p>
     <w:p>
       <w:pPr>
         <w:pStyle w:val="Heading2"/>
       </w:pPr>
-    </w:p>
-    <w:p/>
-    <w:p>
-      <w:pPr>
-        <w:pStyle w:val="Heading2"/>
-      </w:pPr>
       <w:proofErr w:type="spellStart"/>
       <w:r>
         <w:t>CoopClass</w:t>
@@ -1139,38 +1232,21 @@
     </w:p>
     <w:p>
       <w:r>
-        <w:t xml:space="preserve">The </w:t>
-      </w:r>
-      <w:proofErr w:type="spellStart"/>
-      <w:r>
-        <w:t>CoopClass</w:t>
-      </w:r>
-      <w:proofErr w:type="spellEnd"/>
-      <w:r>
-        <w:t xml:space="preserve"> inherits from the </w:t>
-      </w:r>
-      <w:proofErr w:type="spellStart"/>
-      <w:r>
-        <w:t>DuckComponentClass</w:t>
-      </w:r>
-      <w:proofErr w:type="spellEnd"/>
-      <w:r>
-        <w:t>. If a new layout needs to be added, it shall be added by inheriting this class.</w:t>
-      </w:r>
-      <w:r>
-        <w:br/>
-      </w:r>
-    </w:p>
-    <w:p>
-      <w:r>
         <w:rPr>
           <w:noProof/>
         </w:rPr>
-        <w:lastRenderedPageBreak/>
         <w:drawing>
-          <wp:inline distT="0" distB="0" distL="0" distR="0" wp14:anchorId="6B89CF15" wp14:editId="1B9F9493">
-            <wp:extent cx="5943600" cy="5721350"/>
-            <wp:effectExtent l="0" t="0" r="0" b="0"/>
+          <wp:anchor distT="0" distB="0" distL="114300" distR="114300" simplePos="0" relativeHeight="251658240" behindDoc="0" locked="0" layoutInCell="1" allowOverlap="1">
+            <wp:simplePos x="0" y="0"/>
+            <wp:positionH relativeFrom="margin">
+              <wp:align>center</wp:align>
+            </wp:positionH>
+            <wp:positionV relativeFrom="paragraph">
+              <wp:posOffset>617384</wp:posOffset>
+            </wp:positionV>
+            <wp:extent cx="4289461" cy="4128564"/>
+            <wp:effectExtent l="0" t="0" r="0" b="5715"/>
+            <wp:wrapTopAndBottom/>
             <wp:docPr id="6" name="Picture 6"/>
             <wp:cNvGraphicFramePr>
               <a:graphicFrameLocks xmlns:a="http://schemas.openxmlformats.org/drawingml/2006/main" noChangeAspect="1"/>
@@ -1183,7 +1259,13 @@
                     <pic:cNvPicPr/>
                   </pic:nvPicPr>
                   <pic:blipFill>
-                    <a:blip r:embed="rId15"/>
+                    <a:blip r:embed="rId15" cstate="print">
+                      <a:extLst>
+                        <a:ext uri="{28A0092B-C50C-407E-A947-70E740481C1C}">
+                          <a14:useLocalDpi xmlns:a14="http://schemas.microsoft.com/office/drawing/2010/main" val="0"/>
+                        </a:ext>
+                      </a:extLst>
+                    </a:blip>
                     <a:stretch>
                       <a:fillRect/>
                     </a:stretch>
@@ -1191,7 +1273,7 @@
                   <pic:spPr>
                     <a:xfrm>
                       <a:off x="0" y="0"/>
-                      <a:ext cx="5943600" cy="5721350"/>
+                      <a:ext cx="4289461" cy="4128564"/>
                     </a:xfrm>
                     <a:prstGeom prst="rect">
                       <a:avLst/>
@@ -1200,59 +1282,83 @@
                 </pic:pic>
               </a:graphicData>
             </a:graphic>
-          </wp:inline>
+            <wp14:sizeRelH relativeFrom="margin">
+              <wp14:pctWidth>0</wp14:pctWidth>
+            </wp14:sizeRelH>
+            <wp14:sizeRelV relativeFrom="margin">
+              <wp14:pctHeight>0</wp14:pctHeight>
+            </wp14:sizeRelV>
+          </wp:anchor>
         </w:drawing>
       </w:r>
-    </w:p>
-    <w:p/>
-    <w:p/>
-    <w:p/>
-    <w:p/>
-    <w:p/>
-    <w:p/>
-    <w:p/>
+      <w:r>
+        <w:t xml:space="preserve">The </w:t>
+      </w:r>
+      <w:proofErr w:type="spellStart"/>
+      <w:r>
+        <w:t>CoopClass</w:t>
+      </w:r>
+      <w:proofErr w:type="spellEnd"/>
+      <w:r>
+        <w:t xml:space="preserve"> inherits from the </w:t>
+      </w:r>
+      <w:proofErr w:type="spellStart"/>
+      <w:r>
+        <w:t>DuckComponentClass</w:t>
+      </w:r>
+      <w:proofErr w:type="spellEnd"/>
+      <w:r>
+        <w:t>. If a new layout needs to be added, it shall be added by inheriting this class.</w:t>
+      </w:r>
+      <w:r>
+        <w:br/>
+      </w:r>
+    </w:p>
     <w:p>
       <w:pPr>
         <w:pStyle w:val="Heading2"/>
       </w:pPr>
       <w:proofErr w:type="spellStart"/>
       <w:r>
+        <w:t>DuckClass</w:t>
+      </w:r>
+      <w:proofErr w:type="spellEnd"/>
+    </w:p>
+    <w:p>
+      <w:r>
+        <w:t xml:space="preserve">The </w:t>
+      </w:r>
+      <w:proofErr w:type="spellStart"/>
+      <w:r>
+        <w:t>DuckClass</w:t>
+      </w:r>
+      <w:proofErr w:type="spellEnd"/>
+      <w:r>
+        <w:t xml:space="preserve"> inherits from the </w:t>
+      </w:r>
+      <w:proofErr w:type="spellStart"/>
+      <w:r>
+        <w:t>DuckComponentClass</w:t>
+      </w:r>
+      <w:proofErr w:type="spellEnd"/>
+      <w:r>
+        <w:t>. If a new Duck needs to be added, it shall be added by inheriting this class.</w:t>
+      </w:r>
+    </w:p>
+    <w:p/>
+    <w:p>
+      <w:pPr>
+        <w:jc w:val="center"/>
+      </w:pPr>
+      <w:r>
+        <w:rPr>
+          <w:noProof/>
+        </w:rPr>
         <w:lastRenderedPageBreak/>
-        <w:t>DuckClass</w:t>
-      </w:r>
-      <w:proofErr w:type="spellEnd"/>
-    </w:p>
-    <w:p>
-      <w:r>
-        <w:t xml:space="preserve">The </w:t>
-      </w:r>
-      <w:proofErr w:type="spellStart"/>
-      <w:r>
-        <w:t>DuckClass</w:t>
-      </w:r>
-      <w:proofErr w:type="spellEnd"/>
-      <w:r>
-        <w:t xml:space="preserve"> inherits from the </w:t>
-      </w:r>
-      <w:proofErr w:type="spellStart"/>
-      <w:r>
-        <w:t>DuckComponentClass</w:t>
-      </w:r>
-      <w:proofErr w:type="spellEnd"/>
-      <w:r>
-        <w:t>. If a new Duck needs to be added, it shall be added by inheriting this class.</w:t>
-      </w:r>
-    </w:p>
-    <w:p/>
-    <w:p>
-      <w:r>
-        <w:rPr>
-          <w:noProof/>
-        </w:rPr>
         <w:drawing>
           <wp:inline distT="0" distB="0" distL="0" distR="0" wp14:anchorId="33F5E0D0" wp14:editId="26EFA6CB">
-            <wp:extent cx="5943600" cy="5874385"/>
-            <wp:effectExtent l="0" t="0" r="0" b="0"/>
+            <wp:extent cx="3851426" cy="3806575"/>
+            <wp:effectExtent l="0" t="0" r="0" b="3810"/>
             <wp:docPr id="7" name="Picture 7"/>
             <wp:cNvGraphicFramePr>
               <a:graphicFrameLocks xmlns:a="http://schemas.openxmlformats.org/drawingml/2006/main" noChangeAspect="1"/>
@@ -1273,7 +1379,7 @@
                   <pic:spPr>
                     <a:xfrm>
                       <a:off x="0" y="0"/>
-                      <a:ext cx="5943600" cy="5874385"/>
+                      <a:ext cx="3880638" cy="3835447"/>
                     </a:xfrm>
                     <a:prstGeom prst="rect">
                       <a:avLst/>
@@ -1335,15 +1441,17 @@
       </w:r>
     </w:p>
     <w:p>
+      <w:pPr>
+        <w:jc w:val="center"/>
+      </w:pPr>
       <w:r>
         <w:rPr>
           <w:noProof/>
         </w:rPr>
-        <w:lastRenderedPageBreak/>
         <w:drawing>
           <wp:inline distT="0" distB="0" distL="0" distR="0" wp14:anchorId="1B602B82" wp14:editId="53A79920">
-            <wp:extent cx="5505927" cy="3989416"/>
-            <wp:effectExtent l="0" t="0" r="0" b="0"/>
+            <wp:extent cx="4261003" cy="3087385"/>
+            <wp:effectExtent l="0" t="0" r="6350" b="0"/>
             <wp:docPr id="4" name="Picture 4"/>
             <wp:cNvGraphicFramePr>
               <a:graphicFrameLocks xmlns:a="http://schemas.openxmlformats.org/drawingml/2006/main" noChangeAspect="1"/>
@@ -1364,7 +1472,7 @@
                   <pic:spPr>
                     <a:xfrm>
                       <a:off x="0" y="0"/>
-                      <a:ext cx="5505927" cy="3989416"/>
+                      <a:ext cx="4271293" cy="3094841"/>
                     </a:xfrm>
                     <a:prstGeom prst="rect">
                       <a:avLst/>
@@ -1377,16 +1485,6 @@
         </w:drawing>
       </w:r>
     </w:p>
-    <w:p/>
-    <w:p/>
-    <w:p/>
-    <w:p/>
-    <w:p/>
-    <w:p/>
-    <w:p/>
-    <w:p/>
-    <w:p/>
-    <w:p/>
     <w:p>
       <w:pPr>
         <w:pStyle w:val="Heading1"/>
@@ -1470,6 +1568,9 @@
       </w:r>
     </w:p>
     <w:p>
+      <w:pPr>
+        <w:jc w:val="center"/>
+      </w:pPr>
       <w:r>
         <w:rPr>
           <w:noProof/>
@@ -1549,6 +1650,9 @@
     </w:p>
     <w:p/>
     <w:p>
+      <w:pPr>
+        <w:jc w:val="center"/>
+      </w:pPr>
       <w:r>
         <w:rPr>
           <w:noProof/>
@@ -1641,10 +1745,14 @@
       </w:r>
     </w:p>
     <w:p>
+      <w:pPr>
+        <w:jc w:val="center"/>
+      </w:pPr>
       <w:r>
         <w:rPr>
           <w:noProof/>
         </w:rPr>
+        <w:lastRenderedPageBreak/>
         <w:drawing>
           <wp:inline distT="0" distB="0" distL="0" distR="0" wp14:anchorId="4B2FFBF5" wp14:editId="2EEA1C2F">
             <wp:extent cx="5943600" cy="4498975"/>
@@ -1699,11 +1807,638 @@
         <w:br/>
       </w:r>
     </w:p>
+    <w:p/>
+    <w:p/>
+    <w:p/>
+    <w:p/>
+    <w:p/>
+    <w:p/>
+    <w:p/>
+    <w:p/>
+    <w:p/>
+    <w:p/>
     <w:p>
       <w:pPr>
         <w:pStyle w:val="Heading1"/>
       </w:pPr>
       <w:r>
+        <w:t xml:space="preserve">Undo Redo </w:t>
+      </w:r>
+    </w:p>
+    <w:p>
+      <w:r>
+        <w:t xml:space="preserve">Undo Redo are basically used to revert an action or repeat an action. </w:t>
+      </w:r>
+      <w:r>
+        <w:t xml:space="preserve">Following are the methods used in </w:t>
+      </w:r>
+      <w:proofErr w:type="spellStart"/>
+      <w:r>
+        <w:rPr>
+          <w:b/>
+        </w:rPr>
+        <w:t>UserControllerClass</w:t>
+      </w:r>
+      <w:proofErr w:type="spellEnd"/>
+      <w:r>
+        <w:t xml:space="preserve"> for implementing this. </w:t>
+      </w:r>
+    </w:p>
+    <w:p>
+      <w:r>
+        <w:rPr>
+          <w:noProof/>
+        </w:rPr>
+        <w:lastRenderedPageBreak/>
+        <w:drawing>
+          <wp:anchor distT="0" distB="0" distL="114300" distR="114300" simplePos="0" relativeHeight="251662336" behindDoc="0" locked="0" layoutInCell="1" allowOverlap="1">
+            <wp:simplePos x="0" y="0"/>
+            <wp:positionH relativeFrom="margin">
+              <wp:posOffset>304800</wp:posOffset>
+            </wp:positionH>
+            <wp:positionV relativeFrom="page">
+              <wp:posOffset>1524000</wp:posOffset>
+            </wp:positionV>
+            <wp:extent cx="6240780" cy="6096000"/>
+            <wp:effectExtent l="0" t="0" r="7620" b="0"/>
+            <wp:wrapTopAndBottom/>
+            <wp:docPr id="12" name="Picture 12"/>
+            <wp:cNvGraphicFramePr>
+              <a:graphicFrameLocks xmlns:a="http://schemas.openxmlformats.org/drawingml/2006/main" noChangeAspect="1"/>
+            </wp:cNvGraphicFramePr>
+            <a:graphic xmlns:a="http://schemas.openxmlformats.org/drawingml/2006/main">
+              <a:graphicData uri="http://schemas.openxmlformats.org/drawingml/2006/picture">
+                <pic:pic xmlns:pic="http://schemas.openxmlformats.org/drawingml/2006/picture">
+                  <pic:nvPicPr>
+                    <pic:cNvPr id="12" name="7201C6C.tmp"/>
+                    <pic:cNvPicPr/>
+                  </pic:nvPicPr>
+                  <pic:blipFill>
+                    <a:blip r:embed="rId21">
+                      <a:extLst>
+                        <a:ext uri="{28A0092B-C50C-407E-A947-70E740481C1C}">
+                          <a14:useLocalDpi xmlns:a14="http://schemas.microsoft.com/office/drawing/2010/main" val="0"/>
+                        </a:ext>
+                      </a:extLst>
+                    </a:blip>
+                    <a:stretch>
+                      <a:fillRect/>
+                    </a:stretch>
+                  </pic:blipFill>
+                  <pic:spPr>
+                    <a:xfrm>
+                      <a:off x="0" y="0"/>
+                      <a:ext cx="6240780" cy="6096000"/>
+                    </a:xfrm>
+                    <a:prstGeom prst="rect">
+                      <a:avLst/>
+                    </a:prstGeom>
+                  </pic:spPr>
+                </pic:pic>
+              </a:graphicData>
+            </a:graphic>
+          </wp:anchor>
+        </w:drawing>
+      </w:r>
+      <w:r>
+        <w:t xml:space="preserve">As you can see </w:t>
+      </w:r>
+      <w:proofErr w:type="spellStart"/>
+      <w:r>
+        <w:t>UserControllerClass</w:t>
+      </w:r>
+      <w:proofErr w:type="spellEnd"/>
+      <w:r>
+        <w:t xml:space="preserve"> has </w:t>
+      </w:r>
+      <w:r>
+        <w:t xml:space="preserve">two stacks i.e. </w:t>
+      </w:r>
+      <w:proofErr w:type="spellStart"/>
+      <w:r>
+        <w:t>CommandUndoStack</w:t>
+      </w:r>
+      <w:proofErr w:type="spellEnd"/>
+      <w:r>
+        <w:t xml:space="preserve"> and </w:t>
+      </w:r>
+      <w:proofErr w:type="spellStart"/>
+      <w:r>
+        <w:t>CommandRedoS</w:t>
+      </w:r>
+      <w:r>
+        <w:t>tack</w:t>
+      </w:r>
+      <w:proofErr w:type="spellEnd"/>
+      <w:r>
+        <w:t>.</w:t>
+      </w:r>
+    </w:p>
+    <w:p>
+      <w:pPr>
+        <w:jc w:val="center"/>
+      </w:pPr>
+      <w:r>
+        <w:rPr>
+          <w:noProof/>
+        </w:rPr>
+        <w:drawing>
+          <wp:anchor distT="0" distB="0" distL="114300" distR="114300" simplePos="0" relativeHeight="251663360" behindDoc="0" locked="0" layoutInCell="1" allowOverlap="1">
+            <wp:simplePos x="0" y="0"/>
+            <wp:positionH relativeFrom="margin">
+              <wp:align>center</wp:align>
+            </wp:positionH>
+            <wp:positionV relativeFrom="margin">
+              <wp:align>bottom</wp:align>
+            </wp:positionV>
+            <wp:extent cx="3200400" cy="1752600"/>
+            <wp:effectExtent l="0" t="0" r="0" b="0"/>
+            <wp:wrapTopAndBottom/>
+            <wp:docPr id="13" name="Picture 13"/>
+            <wp:cNvGraphicFramePr>
+              <a:graphicFrameLocks xmlns:a="http://schemas.openxmlformats.org/drawingml/2006/main" noChangeAspect="1"/>
+            </wp:cNvGraphicFramePr>
+            <a:graphic xmlns:a="http://schemas.openxmlformats.org/drawingml/2006/main">
+              <a:graphicData uri="http://schemas.openxmlformats.org/drawingml/2006/picture">
+                <pic:pic xmlns:pic="http://schemas.openxmlformats.org/drawingml/2006/picture">
+                  <pic:nvPicPr>
+                    <pic:cNvPr id="13" name="72096B4.tmp"/>
+                    <pic:cNvPicPr/>
+                  </pic:nvPicPr>
+                  <pic:blipFill>
+                    <a:blip r:embed="rId22">
+                      <a:extLst>
+                        <a:ext uri="{28A0092B-C50C-407E-A947-70E740481C1C}">
+                          <a14:useLocalDpi xmlns:a14="http://schemas.microsoft.com/office/drawing/2010/main" val="0"/>
+                        </a:ext>
+                      </a:extLst>
+                    </a:blip>
+                    <a:stretch>
+                      <a:fillRect/>
+                    </a:stretch>
+                  </pic:blipFill>
+                  <pic:spPr>
+                    <a:xfrm>
+                      <a:off x="0" y="0"/>
+                      <a:ext cx="3200400" cy="1752600"/>
+                    </a:xfrm>
+                    <a:prstGeom prst="rect">
+                      <a:avLst/>
+                    </a:prstGeom>
+                  </pic:spPr>
+                </pic:pic>
+              </a:graphicData>
+            </a:graphic>
+          </wp:anchor>
+        </w:drawing>
+      </w:r>
+      <w:r>
+        <w:t>Now we have added buttons for undo and redo in main user interface which are used</w:t>
+      </w:r>
+      <w:r>
+        <w:t xml:space="preserve"> to perform respective operation. </w:t>
+      </w:r>
+    </w:p>
+    <w:p>
+      <w:r>
+        <w:t xml:space="preserve">Now undo and redo operations have been implemented for all user commands like </w:t>
+      </w:r>
+      <w:proofErr w:type="spellStart"/>
+      <w:r>
+        <w:t>addDecoraction</w:t>
+      </w:r>
+      <w:proofErr w:type="spellEnd"/>
+      <w:r>
+        <w:t xml:space="preserve">, </w:t>
+      </w:r>
+      <w:proofErr w:type="spellStart"/>
+      <w:r>
+        <w:t>addNewDuck</w:t>
+      </w:r>
+      <w:proofErr w:type="spellEnd"/>
+      <w:r>
+        <w:t xml:space="preserve">, </w:t>
+      </w:r>
+      <w:proofErr w:type="spellStart"/>
+      <w:r>
+        <w:t>addNewCoop</w:t>
+      </w:r>
+      <w:proofErr w:type="spellEnd"/>
+      <w:r>
+        <w:t xml:space="preserve">, </w:t>
+      </w:r>
+      <w:proofErr w:type="spellStart"/>
+      <w:r>
+        <w:t>removeDuckComponent</w:t>
+      </w:r>
+      <w:proofErr w:type="spellEnd"/>
+      <w:r>
+        <w:t xml:space="preserve">, </w:t>
+      </w:r>
+      <w:proofErr w:type="spellStart"/>
+      <w:r>
+        <w:t>setFlyBehavior</w:t>
+      </w:r>
+      <w:proofErr w:type="spellEnd"/>
+      <w:r>
+        <w:t xml:space="preserve"> and </w:t>
+      </w:r>
+      <w:proofErr w:type="spellStart"/>
+      <w:r>
+        <w:t>setQuackBehavior</w:t>
+      </w:r>
+      <w:proofErr w:type="spellEnd"/>
+      <w:r>
+        <w:t>.</w:t>
+      </w:r>
+    </w:p>
+    <w:p>
+      <w:r>
+        <w:t xml:space="preserve">Following is the class Diagram for undo and redo operations </w:t>
+      </w:r>
+    </w:p>
+    <w:p>
+      <w:r>
+        <w:rPr>
+          <w:noProof/>
+        </w:rPr>
+        <w:lastRenderedPageBreak/>
+        <w:drawing>
+          <wp:inline distT="0" distB="0" distL="0" distR="0">
+            <wp:extent cx="6858000" cy="3510280"/>
+            <wp:effectExtent l="0" t="0" r="0" b="0"/>
+            <wp:docPr id="22" name="Picture 22"/>
+            <wp:cNvGraphicFramePr>
+              <a:graphicFrameLocks xmlns:a="http://schemas.openxmlformats.org/drawingml/2006/main" noChangeAspect="1"/>
+            </wp:cNvGraphicFramePr>
+            <a:graphic xmlns:a="http://schemas.openxmlformats.org/drawingml/2006/main">
+              <a:graphicData uri="http://schemas.openxmlformats.org/drawingml/2006/picture">
+                <pic:pic xmlns:pic="http://schemas.openxmlformats.org/drawingml/2006/picture">
+                  <pic:nvPicPr>
+                    <pic:cNvPr id="22" name="720D12F.tmp"/>
+                    <pic:cNvPicPr/>
+                  </pic:nvPicPr>
+                  <pic:blipFill>
+                    <a:blip r:embed="rId23">
+                      <a:extLst>
+                        <a:ext uri="{28A0092B-C50C-407E-A947-70E740481C1C}">
+                          <a14:useLocalDpi xmlns:a14="http://schemas.microsoft.com/office/drawing/2010/main" val="0"/>
+                        </a:ext>
+                      </a:extLst>
+                    </a:blip>
+                    <a:stretch>
+                      <a:fillRect/>
+                    </a:stretch>
+                  </pic:blipFill>
+                  <pic:spPr>
+                    <a:xfrm>
+                      <a:off x="0" y="0"/>
+                      <a:ext cx="6858000" cy="3510280"/>
+                    </a:xfrm>
+                    <a:prstGeom prst="rect">
+                      <a:avLst/>
+                    </a:prstGeom>
+                  </pic:spPr>
+                </pic:pic>
+              </a:graphicData>
+            </a:graphic>
+          </wp:inline>
+        </w:drawing>
+      </w:r>
+    </w:p>
+    <w:p/>
+    <w:p/>
+    <w:p/>
+    <w:p/>
+    <w:p/>
+    <w:p/>
+    <w:p/>
+    <w:p/>
+    <w:p/>
+    <w:p/>
+    <w:p/>
+    <w:p/>
+    <w:p/>
+    <w:p/>
+    <w:p/>
+    <w:p>
+      <w:pPr>
+        <w:pStyle w:val="Heading1"/>
+      </w:pPr>
+      <w:r>
+        <w:t>Persistence</w:t>
+      </w:r>
+      <w:r>
+        <w:t xml:space="preserve"> </w:t>
+      </w:r>
+    </w:p>
+    <w:p>
+      <w:r>
+        <w:t xml:space="preserve">It is used to restore the last state of the application. Last configurations are saved in a file and when application starts, configurations are loaded from that file. </w:t>
+      </w:r>
+    </w:p>
+    <w:p>
+      <w:r>
+        <w:lastRenderedPageBreak/>
+        <w:t>In our project, we save all the ducks added and the modif</w:t>
+      </w:r>
+      <w:r>
+        <w:t xml:space="preserve">ications on them in </w:t>
+      </w:r>
+      <w:proofErr w:type="gramStart"/>
+      <w:r>
+        <w:t>a</w:t>
+      </w:r>
+      <w:proofErr w:type="gramEnd"/>
+      <w:r>
+        <w:t xml:space="preserve"> .xml file. When application is started again, all the previous data is loaded from that file and restored.</w:t>
+      </w:r>
+      <w:r>
+        <w:rPr>
+          <w:noProof/>
+        </w:rPr>
+        <w:drawing>
+          <wp:inline distT="0" distB="0" distL="0" distR="0">
+            <wp:extent cx="6858000" cy="5628640"/>
+            <wp:effectExtent l="0" t="0" r="0" b="0"/>
+            <wp:docPr id="18" name="Picture 18"/>
+            <wp:cNvGraphicFramePr>
+              <a:graphicFrameLocks xmlns:a="http://schemas.openxmlformats.org/drawingml/2006/main" noChangeAspect="1"/>
+            </wp:cNvGraphicFramePr>
+            <a:graphic xmlns:a="http://schemas.openxmlformats.org/drawingml/2006/main">
+              <a:graphicData uri="http://schemas.openxmlformats.org/drawingml/2006/picture">
+                <pic:pic xmlns:pic="http://schemas.openxmlformats.org/drawingml/2006/picture">
+                  <pic:nvPicPr>
+                    <pic:cNvPr id="18" name="720A69E.tmp"/>
+                    <pic:cNvPicPr/>
+                  </pic:nvPicPr>
+                  <pic:blipFill>
+                    <a:blip r:embed="rId24">
+                      <a:extLst>
+                        <a:ext uri="{28A0092B-C50C-407E-A947-70E740481C1C}">
+                          <a14:useLocalDpi xmlns:a14="http://schemas.microsoft.com/office/drawing/2010/main" val="0"/>
+                        </a:ext>
+                      </a:extLst>
+                    </a:blip>
+                    <a:stretch>
+                      <a:fillRect/>
+                    </a:stretch>
+                  </pic:blipFill>
+                  <pic:spPr>
+                    <a:xfrm>
+                      <a:off x="0" y="0"/>
+                      <a:ext cx="6858000" cy="5628640"/>
+                    </a:xfrm>
+                    <a:prstGeom prst="rect">
+                      <a:avLst/>
+                    </a:prstGeom>
+                  </pic:spPr>
+                </pic:pic>
+              </a:graphicData>
+            </a:graphic>
+          </wp:inline>
+        </w:drawing>
+      </w:r>
+      <w:r>
+        <w:t xml:space="preserve"> </w:t>
+      </w:r>
+    </w:p>
+    <w:p/>
+    <w:p>
+      <w:r>
+        <w:t xml:space="preserve">Whenever a duck or coop is added, or a decoration is added, the state is not saved until we press the “Save” button. When save button is pressed all the ducks and decorations are saved in the .xml file. </w:t>
+      </w:r>
+    </w:p>
+    <w:p>
+      <w:r>
+        <w:rPr>
+          <w:noProof/>
+        </w:rPr>
+        <w:lastRenderedPageBreak/>
+        <w:drawing>
+          <wp:anchor distT="0" distB="0" distL="114300" distR="114300" simplePos="0" relativeHeight="251664384" behindDoc="0" locked="0" layoutInCell="1" allowOverlap="1">
+            <wp:simplePos x="0" y="0"/>
+            <wp:positionH relativeFrom="margin">
+              <wp:posOffset>449580</wp:posOffset>
+            </wp:positionH>
+            <wp:positionV relativeFrom="paragraph">
+              <wp:posOffset>688975</wp:posOffset>
+            </wp:positionV>
+            <wp:extent cx="5958840" cy="2034540"/>
+            <wp:effectExtent l="0" t="0" r="3810" b="3810"/>
+            <wp:wrapTopAndBottom/>
+            <wp:docPr id="14" name="Picture 14"/>
+            <wp:cNvGraphicFramePr>
+              <a:graphicFrameLocks xmlns:a="http://schemas.openxmlformats.org/drawingml/2006/main" noChangeAspect="1"/>
+            </wp:cNvGraphicFramePr>
+            <a:graphic xmlns:a="http://schemas.openxmlformats.org/drawingml/2006/main">
+              <a:graphicData uri="http://schemas.openxmlformats.org/drawingml/2006/picture">
+                <pic:pic xmlns:pic="http://schemas.openxmlformats.org/drawingml/2006/picture">
+                  <pic:nvPicPr>
+                    <pic:cNvPr id="14" name="7202B09.tmp"/>
+                    <pic:cNvPicPr/>
+                  </pic:nvPicPr>
+                  <pic:blipFill>
+                    <a:blip r:embed="rId25">
+                      <a:extLst>
+                        <a:ext uri="{28A0092B-C50C-407E-A947-70E740481C1C}">
+                          <a14:useLocalDpi xmlns:a14="http://schemas.microsoft.com/office/drawing/2010/main" val="0"/>
+                        </a:ext>
+                      </a:extLst>
+                    </a:blip>
+                    <a:stretch>
+                      <a:fillRect/>
+                    </a:stretch>
+                  </pic:blipFill>
+                  <pic:spPr>
+                    <a:xfrm>
+                      <a:off x="0" y="0"/>
+                      <a:ext cx="5958840" cy="2034540"/>
+                    </a:xfrm>
+                    <a:prstGeom prst="rect">
+                      <a:avLst/>
+                    </a:prstGeom>
+                  </pic:spPr>
+                </pic:pic>
+              </a:graphicData>
+            </a:graphic>
+          </wp:anchor>
+        </w:drawing>
+      </w:r>
+      <w:r>
+        <w:t xml:space="preserve">When we press the “New” button, a </w:t>
+      </w:r>
+      <w:r>
+        <w:t>new, xml</w:t>
+      </w:r>
+      <w:r>
+        <w:t xml:space="preserve"> file is created and all previous data is cleared.  </w:t>
+      </w:r>
+      <w:r>
+        <w:t xml:space="preserve"> </w:t>
+      </w:r>
+    </w:p>
+    <w:p/>
+    <w:p>
+      <w:r>
+        <w:t>Below you can see “</w:t>
+      </w:r>
+      <w:proofErr w:type="spellStart"/>
+      <w:r>
+        <w:t>AllDuckTypeLayout_ChildComponents</w:t>
+      </w:r>
+      <w:proofErr w:type="spellEnd"/>
+      <w:r>
+        <w:t>” is the variable which stores the bases of all the ducks and decorations. When “Save” is pressed, all the data from this variable is saved in the .xml file.</w:t>
+      </w:r>
+    </w:p>
+    <w:p>
+      <w:pPr>
+        <w:shd w:val="clear" w:color="auto" w:fill="1E1E1E"/>
+        <w:spacing w:after="0" w:line="285" w:lineRule="atLeast"/>
+        <w:rPr>
+          <w:rFonts w:ascii="Consolas" w:eastAsia="Times New Roman" w:hAnsi="Consolas" w:cs="Times New Roman"/>
+          <w:color w:val="D4D4D4"/>
+          <w:sz w:val="21"/>
+          <w:szCs w:val="21"/>
+        </w:rPr>
+      </w:pPr>
+      <w:r>
+        <w:rPr>
+          <w:rFonts w:ascii="Consolas" w:eastAsia="Times New Roman" w:hAnsi="Consolas" w:cs="Times New Roman"/>
+          <w:color w:val="D4D4D4"/>
+          <w:sz w:val="21"/>
+          <w:szCs w:val="21"/>
+        </w:rPr>
+        <w:t>        </w:t>
+      </w:r>
+      <w:proofErr w:type="gramStart"/>
+      <w:r>
+        <w:rPr>
+          <w:rFonts w:ascii="Consolas" w:eastAsia="Times New Roman" w:hAnsi="Consolas" w:cs="Times New Roman"/>
+          <w:color w:val="D4D4D4"/>
+          <w:sz w:val="21"/>
+          <w:szCs w:val="21"/>
+        </w:rPr>
+        <w:t>CollectionsManager.saveDatabase(</w:t>
+      </w:r>
+      <w:proofErr w:type="gramEnd"/>
+      <w:r>
+        <w:rPr>
+          <w:rFonts w:ascii="Consolas" w:eastAsia="Times New Roman" w:hAnsi="Consolas" w:cs="Times New Roman"/>
+          <w:color w:val="569CD6"/>
+          <w:sz w:val="21"/>
+          <w:szCs w:val="21"/>
+        </w:rPr>
+        <w:t>self</w:t>
+      </w:r>
+      <w:r>
+        <w:rPr>
+          <w:rFonts w:ascii="Consolas" w:eastAsia="Times New Roman" w:hAnsi="Consolas" w:cs="Times New Roman"/>
+          <w:color w:val="D4D4D4"/>
+          <w:sz w:val="21"/>
+          <w:szCs w:val="21"/>
+        </w:rPr>
+        <w:t>.AllDuckTypeLayout_ChildDuckComponents)</w:t>
+      </w:r>
+      <w:r>
+        <w:rPr>
+          <w:rFonts w:ascii="Consolas" w:eastAsia="Times New Roman" w:hAnsi="Consolas" w:cs="Times New Roman"/>
+          <w:color w:val="D4D4D4"/>
+          <w:sz w:val="21"/>
+          <w:szCs w:val="21"/>
+        </w:rPr>
+        <w:t xml:space="preserve">                                          </w:t>
+      </w:r>
+    </w:p>
+    <w:p/>
+    <w:p>
+      <w:r>
+        <w:t xml:space="preserve">Below code loads the configurations from .xml file and restores the ducks and decorations. </w:t>
+      </w:r>
+    </w:p>
+    <w:p>
+      <w:pPr>
+        <w:shd w:val="clear" w:color="auto" w:fill="1E1E1E"/>
+        <w:spacing w:after="0" w:line="285" w:lineRule="atLeast"/>
+        <w:rPr>
+          <w:rFonts w:ascii="Consolas" w:eastAsia="Times New Roman" w:hAnsi="Consolas" w:cs="Times New Roman"/>
+          <w:color w:val="D4D4D4"/>
+          <w:sz w:val="21"/>
+          <w:szCs w:val="21"/>
+        </w:rPr>
+      </w:pPr>
+      <w:proofErr w:type="spellStart"/>
+      <w:proofErr w:type="gramStart"/>
+      <w:r>
+        <w:rPr>
+          <w:rFonts w:ascii="Consolas" w:eastAsia="Times New Roman" w:hAnsi="Consolas" w:cs="Times New Roman"/>
+          <w:color w:val="D4D4D4"/>
+          <w:sz w:val="21"/>
+          <w:szCs w:val="21"/>
+        </w:rPr>
+        <w:t>CollectionsManager.loadCollections</w:t>
+      </w:r>
+      <w:proofErr w:type="spellEnd"/>
+      <w:r>
+        <w:rPr>
+          <w:rFonts w:ascii="Consolas" w:eastAsia="Times New Roman" w:hAnsi="Consolas" w:cs="Times New Roman"/>
+          <w:color w:val="D4D4D4"/>
+          <w:sz w:val="21"/>
+          <w:szCs w:val="21"/>
+        </w:rPr>
+        <w:t>()</w:t>
+      </w:r>
+      <w:proofErr w:type="gramEnd"/>
+    </w:p>
+    <w:p/>
+    <w:p/>
+    <w:p>
+      <w:pPr>
+        <w:rPr>
+          <w:rFonts w:asciiTheme="majorHAnsi" w:eastAsiaTheme="majorEastAsia" w:hAnsiTheme="majorHAnsi" w:cstheme="majorBidi"/>
+          <w:color w:val="2E74B5" w:themeColor="accent1" w:themeShade="BF"/>
+          <w:sz w:val="32"/>
+          <w:szCs w:val="32"/>
+        </w:rPr>
+      </w:pPr>
+    </w:p>
+    <w:p>
+      <w:pPr>
+        <w:rPr>
+          <w:rFonts w:asciiTheme="majorHAnsi" w:eastAsiaTheme="majorEastAsia" w:hAnsiTheme="majorHAnsi" w:cstheme="majorBidi"/>
+          <w:color w:val="2E74B5" w:themeColor="accent1" w:themeShade="BF"/>
+          <w:sz w:val="32"/>
+          <w:szCs w:val="32"/>
+        </w:rPr>
+      </w:pPr>
+    </w:p>
+    <w:p>
+      <w:pPr>
+        <w:rPr>
+          <w:rFonts w:asciiTheme="majorHAnsi" w:eastAsiaTheme="majorEastAsia" w:hAnsiTheme="majorHAnsi" w:cstheme="majorBidi"/>
+          <w:color w:val="2E74B5" w:themeColor="accent1" w:themeShade="BF"/>
+          <w:sz w:val="32"/>
+          <w:szCs w:val="32"/>
+        </w:rPr>
+      </w:pPr>
+    </w:p>
+    <w:p/>
+    <w:p/>
+    <w:p/>
+    <w:p/>
+    <w:p/>
+    <w:p/>
+    <w:p/>
+    <w:p/>
+    <w:p/>
+    <w:p/>
+    <w:p>
+      <w:pPr>
+        <w:pStyle w:val="Heading1"/>
+      </w:pPr>
+      <w:r>
+        <w:lastRenderedPageBreak/>
         <w:t>Extending the application:</w:t>
       </w:r>
     </w:p>
@@ -1752,11 +2487,13 @@
     </w:p>
     <w:p/>
     <w:p>
+      <w:pPr>
+        <w:jc w:val="center"/>
+      </w:pPr>
       <w:r>
         <w:rPr>
           <w:noProof/>
         </w:rPr>
-        <w:lastRenderedPageBreak/>
         <w:drawing>
           <wp:inline distT="0" distB="0" distL="0" distR="0" wp14:anchorId="6A95D813" wp14:editId="118F4C03">
             <wp:extent cx="3669348" cy="2884420"/>
@@ -1773,7 +2510,7 @@
                     <pic:cNvPicPr/>
                   </pic:nvPicPr>
                   <pic:blipFill>
-                    <a:blip r:embed="rId21"/>
+                    <a:blip r:embed="rId26"/>
                     <a:stretch>
                       <a:fillRect/>
                     </a:stretch>
@@ -1796,6 +2533,9 @@
     </w:p>
     <w:p/>
     <w:p>
+      <w:pPr>
+        <w:jc w:val="center"/>
+      </w:pPr>
       <w:r>
         <w:rPr>
           <w:noProof/>
@@ -1816,7 +2556,7 @@
                     <pic:cNvPicPr/>
                   </pic:nvPicPr>
                   <pic:blipFill>
-                    <a:blip r:embed="rId22"/>
+                    <a:blip r:embed="rId27"/>
                     <a:stretch>
                       <a:fillRect/>
                     </a:stretch>
@@ -1956,62 +2696,6 @@
         <w:rPr>
           <w:rFonts w:ascii="Consolas" w:hAnsi="Consolas"/>
         </w:rPr>
-        <w:t xml:space="preserve">        </w:t>
-      </w:r>
-      <w:proofErr w:type="gramStart"/>
-      <w:r>
-        <w:rPr>
-          <w:rFonts w:ascii="Consolas" w:hAnsi="Consolas"/>
-        </w:rPr>
-        <w:t>print</w:t>
-      </w:r>
-      <w:proofErr w:type="gramEnd"/>
-      <w:r>
-        <w:rPr>
-          <w:rFonts w:ascii="Consolas" w:hAnsi="Consolas"/>
-        </w:rPr>
-        <w:t xml:space="preserve"> ('Initialized a new Duck')</w:t>
-      </w:r>
-    </w:p>
-    <w:p>
-      <w:pPr>
-        <w:rPr>
-          <w:rFonts w:ascii="Consolas" w:hAnsi="Consolas"/>
-        </w:rPr>
-      </w:pPr>
-      <w:r>
-        <w:rPr>
-          <w:rFonts w:ascii="Consolas" w:hAnsi="Consolas"/>
-        </w:rPr>
-        <w:t xml:space="preserve">    </w:t>
-      </w:r>
-      <w:proofErr w:type="spellStart"/>
-      <w:proofErr w:type="gramStart"/>
-      <w:r>
-        <w:rPr>
-          <w:rFonts w:ascii="Consolas" w:hAnsi="Consolas"/>
-        </w:rPr>
-        <w:t>def</w:t>
-      </w:r>
-      <w:proofErr w:type="spellEnd"/>
-      <w:proofErr w:type="gramEnd"/>
-      <w:r>
-        <w:rPr>
-          <w:rFonts w:ascii="Consolas" w:hAnsi="Consolas"/>
-        </w:rPr>
-        <w:t xml:space="preserve"> display(self):</w:t>
-      </w:r>
-    </w:p>
-    <w:p>
-      <w:pPr>
-        <w:rPr>
-          <w:rFonts w:ascii="Consolas" w:hAnsi="Consolas"/>
-        </w:rPr>
-      </w:pPr>
-      <w:r>
-        <w:rPr>
-          <w:rFonts w:ascii="Consolas" w:hAnsi="Consolas"/>
-        </w:rPr>
         <w:lastRenderedPageBreak/>
         <w:t xml:space="preserve">        </w:t>
       </w:r>
@@ -2027,6 +2711,62 @@
         <w:rPr>
           <w:rFonts w:ascii="Consolas" w:hAnsi="Consolas"/>
         </w:rPr>
+        <w:t xml:space="preserve"> ('Initialized a new Duck')</w:t>
+      </w:r>
+    </w:p>
+    <w:p>
+      <w:pPr>
+        <w:rPr>
+          <w:rFonts w:ascii="Consolas" w:hAnsi="Consolas"/>
+        </w:rPr>
+      </w:pPr>
+      <w:r>
+        <w:rPr>
+          <w:rFonts w:ascii="Consolas" w:hAnsi="Consolas"/>
+        </w:rPr>
+        <w:t xml:space="preserve">    </w:t>
+      </w:r>
+      <w:proofErr w:type="spellStart"/>
+      <w:proofErr w:type="gramStart"/>
+      <w:r>
+        <w:rPr>
+          <w:rFonts w:ascii="Consolas" w:hAnsi="Consolas"/>
+        </w:rPr>
+        <w:t>def</w:t>
+      </w:r>
+      <w:proofErr w:type="spellEnd"/>
+      <w:proofErr w:type="gramEnd"/>
+      <w:r>
+        <w:rPr>
+          <w:rFonts w:ascii="Consolas" w:hAnsi="Consolas"/>
+        </w:rPr>
+        <w:t xml:space="preserve"> display(self):</w:t>
+      </w:r>
+    </w:p>
+    <w:p>
+      <w:pPr>
+        <w:rPr>
+          <w:rFonts w:ascii="Consolas" w:hAnsi="Consolas"/>
+        </w:rPr>
+      </w:pPr>
+      <w:r>
+        <w:rPr>
+          <w:rFonts w:ascii="Consolas" w:hAnsi="Consolas"/>
+        </w:rPr>
+        <w:t xml:space="preserve">        </w:t>
+      </w:r>
+      <w:proofErr w:type="gramStart"/>
+      <w:r>
+        <w:rPr>
+          <w:rFonts w:ascii="Consolas" w:hAnsi="Consolas"/>
+        </w:rPr>
+        <w:t>print</w:t>
+      </w:r>
+      <w:proofErr w:type="gramEnd"/>
+      <w:r>
+        <w:rPr>
+          <w:rFonts w:ascii="Consolas" w:hAnsi="Consolas"/>
+        </w:rPr>
         <w:t xml:space="preserve"> ('I am a new Duck')</w:t>
       </w:r>
     </w:p>
@@ -2682,7 +3422,6 @@
         <w:rPr>
           <w:rFonts w:ascii="Consolas" w:hAnsi="Consolas"/>
         </w:rPr>
-        <w:lastRenderedPageBreak/>
         <w:t>New_</w:t>
       </w:r>
       <w:proofErr w:type="gramStart"/>
@@ -2897,6 +3636,9 @@
     <w:p/>
     <w:p/>
     <w:p/>
+    <w:p/>
+    <w:p/>
+    <w:p/>
     <w:p>
       <w:pPr>
         <w:pStyle w:val="Heading1"/>
@@ -2906,10 +3648,66 @@
         <w:t>Application Screenshots</w:t>
       </w:r>
     </w:p>
-    <w:p/>
-    <w:p>
-      <w:r>
-        <w:t>Latest Version 3:</w:t>
+    <w:p>
+      <w:r>
+        <w:t>Latest Version:</w:t>
+      </w:r>
+    </w:p>
+    <w:p>
+      <w:r>
+        <w:rPr>
+          <w:noProof/>
+        </w:rPr>
+        <w:drawing>
+          <wp:inline distT="0" distB="0" distL="0" distR="0">
+            <wp:extent cx="6858000" cy="3738245"/>
+            <wp:effectExtent l="0" t="0" r="0" b="0"/>
+            <wp:docPr id="26" name="Picture 26"/>
+            <wp:cNvGraphicFramePr>
+              <a:graphicFrameLocks xmlns:a="http://schemas.openxmlformats.org/drawingml/2006/main" noChangeAspect="1"/>
+            </wp:cNvGraphicFramePr>
+            <a:graphic xmlns:a="http://schemas.openxmlformats.org/drawingml/2006/main">
+              <a:graphicData uri="http://schemas.openxmlformats.org/drawingml/2006/picture">
+                <pic:pic xmlns:pic="http://schemas.openxmlformats.org/drawingml/2006/picture">
+                  <pic:nvPicPr>
+                    <pic:cNvPr id="26" name="7202AA3.tmp"/>
+                    <pic:cNvPicPr/>
+                  </pic:nvPicPr>
+                  <pic:blipFill>
+                    <a:blip r:embed="rId28">
+                      <a:extLst>
+                        <a:ext uri="{28A0092B-C50C-407E-A947-70E740481C1C}">
+                          <a14:useLocalDpi xmlns:a14="http://schemas.microsoft.com/office/drawing/2010/main" val="0"/>
+                        </a:ext>
+                      </a:extLst>
+                    </a:blip>
+                    <a:stretch>
+                      <a:fillRect/>
+                    </a:stretch>
+                  </pic:blipFill>
+                  <pic:spPr>
+                    <a:xfrm>
+                      <a:off x="0" y="0"/>
+                      <a:ext cx="6858000" cy="3738245"/>
+                    </a:xfrm>
+                    <a:prstGeom prst="rect">
+                      <a:avLst/>
+                    </a:prstGeom>
+                  </pic:spPr>
+                </pic:pic>
+              </a:graphicData>
+            </a:graphic>
+          </wp:inline>
+        </w:drawing>
+      </w:r>
+    </w:p>
+    <w:p/>
+    <w:p>
+      <w:r>
+        <w:t>Old</w:t>
+      </w:r>
+      <w:r>
+        <w:t xml:space="preserve"> Version 3:</w:t>
       </w:r>
     </w:p>
     <w:p/>
@@ -2934,7 +3732,7 @@
                     <pic:cNvPicPr/>
                   </pic:nvPicPr>
                   <pic:blipFill>
-                    <a:blip r:embed="rId23" cstate="print">
+                    <a:blip r:embed="rId29" cstate="print">
                       <a:extLst>
                         <a:ext uri="{28A0092B-C50C-407E-A947-70E740481C1C}">
                           <a14:useLocalDpi xmlns:a14="http://schemas.microsoft.com/office/drawing/2010/main" val="0"/>
@@ -2968,6 +3766,7 @@
         <w:rPr>
           <w:noProof/>
         </w:rPr>
+        <w:lastRenderedPageBreak/>
         <w:drawing>
           <wp:inline distT="0" distB="0" distL="0" distR="0" wp14:anchorId="3DE9D7E3" wp14:editId="4F0BFD93">
             <wp:extent cx="5943600" cy="3201035"/>
@@ -2984,7 +3783,7 @@
                     <pic:cNvPicPr/>
                   </pic:nvPicPr>
                   <pic:blipFill>
-                    <a:blip r:embed="rId24" cstate="print">
+                    <a:blip r:embed="rId30" cstate="print">
                       <a:extLst>
                         <a:ext uri="{28A0092B-C50C-407E-A947-70E740481C1C}">
                           <a14:useLocalDpi xmlns:a14="http://schemas.microsoft.com/office/drawing/2010/main" val="0"/>
@@ -3039,7 +3838,7 @@
                     <pic:cNvPicPr/>
                   </pic:nvPicPr>
                   <pic:blipFill>
-                    <a:blip r:embed="rId25"/>
+                    <a:blip r:embed="rId31"/>
                     <a:stretch>
                       <a:fillRect/>
                     </a:stretch>
@@ -3062,8 +3861,13 @@
     </w:p>
     <w:p/>
     <w:p/>
-    <w:p>
-      <w:r>
+    <w:p/>
+    <w:p/>
+    <w:p/>
+    <w:p/>
+    <w:p>
+      <w:r>
+        <w:lastRenderedPageBreak/>
         <w:t>Old Version1:</w:t>
       </w:r>
     </w:p>
@@ -3089,8 +3893,8 @@
             <v:path o:extrusionok="f" gradientshapeok="t" o:connecttype="rect"/>
             <o:lock v:ext="edit" aspectratio="t"/>
           </v:shapetype>
-          <v:shape id="_x0000_i1025" type="#_x0000_t75" style="width:468pt;height:255.85pt">
-            <v:imagedata r:id="rId26" o:title="MicrosoftTeams-image (1)"/>
+          <v:shape id="_x0000_i1025" type="#_x0000_t75" style="width:468pt;height:255.8pt">
+            <v:imagedata r:id="rId32" o:title="MicrosoftTeams-image (1)"/>
           </v:shape>
         </w:pict>
       </w:r>
@@ -3099,15 +3903,15 @@
     <w:p>
       <w:r>
         <w:pict>
-          <v:shape id="_x0000_i1026" type="#_x0000_t75" style="width:209.55pt;height:195.85pt">
-            <v:imagedata r:id="rId27" o:title="MicrosoftTeams-image (2)"/>
+          <v:shape id="_x0000_i1026" type="#_x0000_t75" style="width:209.45pt;height:195.8pt">
+            <v:imagedata r:id="rId33" o:title="MicrosoftTeams-image (2)"/>
           </v:shape>
         </w:pict>
       </w:r>
     </w:p>
     <w:sectPr>
       <w:pgSz w:w="12240" w:h="15840"/>
-      <w:pgMar w:top="1440" w:right="1440" w:bottom="1440" w:left="1440" w:header="720" w:footer="720" w:gutter="0"/>
+      <w:pgMar w:top="720" w:right="720" w:bottom="720" w:left="720" w:header="720" w:footer="720" w:gutter="0"/>
       <w:cols w:space="720"/>
       <w:docGrid w:linePitch="360"/>
     </w:sectPr>
@@ -3116,7 +3920,7 @@
 </file>
 
 <file path=word/numbering.xml><?xml version="1.0" encoding="utf-8"?>
-<w:numbering xmlns:wpc="http://schemas.microsoft.com/office/word/2010/wordprocessingCanvas" xmlns:mc="http://schemas.openxmlformats.org/markup-compatibility/2006" xmlns:o="urn:schemas-microsoft-com:office:office" xmlns:r="http://schemas.openxmlformats.org/officeDocument/2006/relationships" xmlns:m="http://schemas.openxmlformats.org/officeDocument/2006/math" xmlns:v="urn:schemas-microsoft-com:vml" xmlns:wp14="http://schemas.microsoft.com/office/word/2010/wordprocessingDrawing" xmlns:wp="http://schemas.openxmlformats.org/drawingml/2006/wordprocessingDrawing" xmlns:w10="urn:schemas-microsoft-com:office:word" xmlns:w="http://schemas.openxmlformats.org/wordprocessingml/2006/main" xmlns:w14="http://schemas.microsoft.com/office/word/2010/wordml" xmlns:w15="http://schemas.microsoft.com/office/word/2012/wordml" xmlns:wpg="http://schemas.microsoft.com/office/word/2010/wordprocessingGroup" xmlns:wpi="http://schemas.microsoft.com/office/word/2010/wordprocessingInk" xmlns:wne="http://schemas.microsoft.com/office/word/2006/wordml" xmlns:wps="http://schemas.microsoft.com/office/word/2010/wordprocessingShape" mc:Ignorable="w14 w15 wp14">
+<w:numbering xmlns:wpc="http://schemas.microsoft.com/office/word/2010/wordprocessingCanvas" xmlns:cx="http://schemas.microsoft.com/office/drawing/2014/chartex" xmlns:cx1="http://schemas.microsoft.com/office/drawing/2015/9/8/chartex" xmlns:mc="http://schemas.openxmlformats.org/markup-compatibility/2006" xmlns:o="urn:schemas-microsoft-com:office:office" xmlns:r="http://schemas.openxmlformats.org/officeDocument/2006/relationships" xmlns:m="http://schemas.openxmlformats.org/officeDocument/2006/math" xmlns:v="urn:schemas-microsoft-com:vml" xmlns:wp14="http://schemas.microsoft.com/office/word/2010/wordprocessingDrawing" xmlns:wp="http://schemas.openxmlformats.org/drawingml/2006/wordprocessingDrawing" xmlns:w10="urn:schemas-microsoft-com:office:word" xmlns:w="http://schemas.openxmlformats.org/wordprocessingml/2006/main" xmlns:w14="http://schemas.microsoft.com/office/word/2010/wordml" xmlns:w15="http://schemas.microsoft.com/office/word/2012/wordml" xmlns:w16se="http://schemas.microsoft.com/office/word/2015/wordml/symex" xmlns:wpg="http://schemas.microsoft.com/office/word/2010/wordprocessingGroup" xmlns:wpi="http://schemas.microsoft.com/office/word/2010/wordprocessingInk" xmlns:wne="http://schemas.microsoft.com/office/word/2006/wordml" xmlns:wps="http://schemas.microsoft.com/office/word/2010/wordprocessingShape" mc:Ignorable="w14 w15 w16se wp14">
   <w:abstractNum w:abstractNumId="0" w15:restartNumberingAfterBreak="0">
     <w:nsid w:val="37852524"/>
     <w:multiLevelType w:val="hybridMultilevel"/>
@@ -3237,7 +4041,7 @@
 </file>
 
 <file path=word/styles.xml><?xml version="1.0" encoding="utf-8"?>
-<w:styles xmlns:mc="http://schemas.openxmlformats.org/markup-compatibility/2006" xmlns:r="http://schemas.openxmlformats.org/officeDocument/2006/relationships" xmlns:w="http://schemas.openxmlformats.org/wordprocessingml/2006/main" xmlns:w14="http://schemas.microsoft.com/office/word/2010/wordml" xmlns:w15="http://schemas.microsoft.com/office/word/2012/wordml" mc:Ignorable="w14 w15">
+<w:styles xmlns:mc="http://schemas.openxmlformats.org/markup-compatibility/2006" xmlns:r="http://schemas.openxmlformats.org/officeDocument/2006/relationships" xmlns:w="http://schemas.openxmlformats.org/wordprocessingml/2006/main" xmlns:w14="http://schemas.microsoft.com/office/word/2010/wordml" xmlns:w15="http://schemas.microsoft.com/office/word/2012/wordml" xmlns:w16se="http://schemas.microsoft.com/office/word/2015/wordml/symex" mc:Ignorable="w14 w15 w16se">
   <w:docDefaults>
     <w:rPrDefault>
       <w:rPr>
@@ -4075,7 +4879,7 @@
 </file>
 
 <file path=customXml/itemProps1.xml><?xml version="1.0" encoding="utf-8"?>
-<ds:datastoreItem xmlns:ds="http://schemas.openxmlformats.org/officeDocument/2006/customXml" ds:itemID="{EA5830E9-5C77-43F7-AD27-5F833CE98BCB}">
+<ds:datastoreItem xmlns:ds="http://schemas.openxmlformats.org/officeDocument/2006/customXml" ds:itemID="{63AEC110-2169-4DBC-AB43-EC92242AD59B}">
   <ds:schemaRefs>
     <ds:schemaRef ds:uri="http://schemas.openxmlformats.org/officeDocument/2006/bibliography"/>
   </ds:schemaRefs>

</xml_diff>